<commit_message>
Update HĐ chuyển nhượng CP NAM - NANOMILK.docx
</commit_message>
<xml_diff>
--- a/KẾ TOÁN - THÁI HẰNG/HỢP ĐỒNG, CÔNG TÁC/HĐ chuyển nhượng CP NAM - NANOMILK.docx
+++ b/KẾ TOÁN - THÁI HẰNG/HỢP ĐỒNG, CÔNG TÁC/HĐ chuyển nhượng CP NAM - NANOMILK.docx
@@ -1189,40 +1189,6 @@
               </w:rPr>
             </w:pPr>
           </w:p>
-          <w:p>
-            <w:pPr>
-              <w:tabs>
-                <w:tab w:val="left" w:leader="dot" w:pos="7938"/>
-                <w:tab w:val="left" w:leader="dot" w:pos="8505"/>
-                <w:tab w:val="left" w:leader="dot" w:pos="9072"/>
-              </w:tabs>
-              <w:spacing w:line="350" w:lineRule="exact"/>
-              <w:ind w:left="34"/>
-              <w:jc w:val="both"/>
-              <w:rPr>
-                <w:rFonts w:eastAsiaTheme="minorHAnsi"/>
-                <w:sz w:val="26"/>
-                <w:szCs w:val="26"/>
-              </w:rPr>
-            </w:pPr>
-          </w:p>
-          <w:p>
-            <w:pPr>
-              <w:tabs>
-                <w:tab w:val="left" w:leader="dot" w:pos="7938"/>
-                <w:tab w:val="left" w:leader="dot" w:pos="8505"/>
-                <w:tab w:val="left" w:leader="dot" w:pos="9072"/>
-              </w:tabs>
-              <w:spacing w:line="350" w:lineRule="exact"/>
-              <w:ind w:left="34"/>
-              <w:jc w:val="both"/>
-              <w:rPr>
-                <w:rFonts w:eastAsiaTheme="minorHAnsi"/>
-                <w:sz w:val="26"/>
-                <w:szCs w:val="26"/>
-              </w:rPr>
-            </w:pPr>
-          </w:p>
         </w:tc>
       </w:tr>
     </w:tbl>
@@ -1689,8 +1655,6 @@
         </w:rPr>
         <w:t>Tiền mặt</w:t>
       </w:r>
-      <w:bookmarkStart w:id="0" w:name="_GoBack"/>
-      <w:bookmarkEnd w:id="0"/>
     </w:p>
     <w:p>
       <w:pPr>
@@ -1848,6 +1812,7 @@
           <w:sz w:val="26"/>
           <w:szCs w:val="26"/>
         </w:rPr>
+        <w:lastRenderedPageBreak/>
         <w:t>Ký kết vào các tài liệu, hồ sơ do Bên B và Công ty đưa ra để hoàn thiện các thủ tục pháp lý liên quan đến việc chuyển nhượng.</w:t>
       </w:r>
     </w:p>
@@ -1872,7 +1837,6 @@
           <w:sz w:val="26"/>
           <w:szCs w:val="26"/>
         </w:rPr>
-        <w:lastRenderedPageBreak/>
         <w:t>Chuyển giao và chấm dứt quyền sở hữu của mình đối với số lượng cổ phiếu cũng như giá trị cổ phần đã chuyển nhượng ở trên.</w:t>
       </w:r>
     </w:p>
@@ -2156,7 +2120,16 @@
           <w:sz w:val="26"/>
           <w:szCs w:val="26"/>
         </w:rPr>
-        <w:t xml:space="preserve">Mọi bất đồng, tranh chấp giữa hai bên của Hợp đồng, phát sinh từ và/hoặc liên quan đến Hợp đồng này phải được giải quyết trước tiên thông qua thương lượng, hòa giải giữa hai bên. Trong trường hợp không đạt được một giải pháp hữu hảo thông qua tự hòa giải giữa hai bên, một trong hai bên hoặc cả hai bên có quyền khởi kiện để yêu cầu Tòa án có thẩm quyền giải quyết tranh chấp theo quy định của pháp luật. </w:t>
+        <w:t>Mọi bất đồng, tranh chấp giữa hai b</w:t>
+      </w:r>
+      <w:bookmarkStart w:id="0" w:name="_GoBack"/>
+      <w:bookmarkEnd w:id="0"/>
+      <w:r>
+        <w:rPr>
+          <w:sz w:val="26"/>
+          <w:szCs w:val="26"/>
+        </w:rPr>
+        <w:t xml:space="preserve">ên của Hợp đồng, phát sinh từ và/hoặc liên quan đến Hợp đồng này phải được giải quyết trước tiên thông qua thương lượng, hòa giải giữa hai bên. Trong trường hợp không đạt được một giải pháp hữu hảo thông qua tự hòa giải giữa hai bên, một trong hai bên hoặc cả hai bên có quyền khởi kiện để yêu cầu Tòa án có thẩm quyền giải quyết tranh chấp theo quy định của pháp luật. </w:t>
       </w:r>
     </w:p>
     <w:p>
@@ -2207,7 +2180,15 @@
           <w:sz w:val="26"/>
           <w:szCs w:val="26"/>
         </w:rPr>
-        <w:t xml:space="preserve">Trong quá trình thực hiện, hai bên có quyền đề xuất sửa đổi bất kỳ nội dung nào của bản Hợp đồng này. Mọi sửa đổi, bổ sung bất kỳ Điều khoản nào của văn bản Hợp đồng này đều phải được lập thành văn bản dưới hình thức một Phụ lục sửa đổi, bổ sung Hợp đồng và phải được ký kết theo thẩm quyền, trình tự như ký kết văn bản Hợp đồng này. </w:t>
+        <w:t xml:space="preserve">Trong quá trình thực hiện, hai bên có quyền đề xuất sửa đổi bất kỳ nội dung nào của bản Hợp đồng này. Mọi sửa đổi, bổ sung bất kỳ Điều khoản nào của văn bản Hợp đồng này đều phải được lập thành văn bản dưới hình thức một Phụ lục sửa đổi, bổ </w:t>
+      </w:r>
+      <w:r>
+        <w:rPr>
+          <w:sz w:val="26"/>
+          <w:szCs w:val="26"/>
+        </w:rPr>
+        <w:lastRenderedPageBreak/>
+        <w:t xml:space="preserve">sung Hợp đồng và phải được ký kết theo thẩm quyền, trình tự như ký kết văn bản Hợp đồng này. </w:t>
       </w:r>
     </w:p>
     <w:p>
@@ -2237,16 +2218,7 @@
           <w:sz w:val="26"/>
           <w:szCs w:val="26"/>
         </w:rPr>
-        <w:t xml:space="preserve">lưu lại Công ty 01 (một) bản, bên chuyển nhượng giữ 01(một) bản, bên nhận chuyển </w:t>
-      </w:r>
-      <w:r>
-        <w:rPr>
-          <w:bCs/>
-          <w:sz w:val="26"/>
-          <w:szCs w:val="26"/>
-        </w:rPr>
-        <w:lastRenderedPageBreak/>
-        <w:t>nhượng giữ 01(một) bản, Hợp đồng có hiệu lực kể từ ngày ký.</w:t>
+        <w:t>lưu lại Công ty 01 (một) bản, bên chuyển nhượng giữ 01(một) bản, bên nhận chuyển nhượng giữ 01(một) bản, Hợp đồng có hiệu lực kể từ ngày ký.</w:t>
       </w:r>
     </w:p>
     <w:p>
@@ -2268,8 +2240,8 @@
         <w:tblLook w:val="01E0" w:firstRow="1" w:lastRow="1" w:firstColumn="1" w:lastColumn="1" w:noHBand="0" w:noVBand="0"/>
       </w:tblPr>
       <w:tblGrid>
-        <w:gridCol w:w="4395"/>
-        <w:gridCol w:w="3862"/>
+        <w:gridCol w:w="4536"/>
+        <w:gridCol w:w="4252"/>
       </w:tblGrid>
       <w:tr>
         <w:trPr>
@@ -2277,7 +2249,7 @@
         </w:trPr>
         <w:tc>
           <w:tcPr>
-            <w:tcW w:w="4395" w:type="dxa"/>
+            <w:tcW w:w="4536" w:type="dxa"/>
           </w:tcPr>
           <w:p>
             <w:pPr>
@@ -2346,7 +2318,7 @@
         </w:tc>
         <w:tc>
           <w:tcPr>
-            <w:tcW w:w="3862" w:type="dxa"/>
+            <w:tcW w:w="4252" w:type="dxa"/>
           </w:tcPr>
           <w:p>
             <w:pPr>
@@ -2420,7 +2392,7 @@
       <w:footerReference w:type="default" r:id="rId8"/>
       <w:footerReference w:type="first" r:id="rId9"/>
       <w:pgSz w:w="11909" w:h="16834" w:code="9"/>
-      <w:pgMar w:top="993" w:right="1134" w:bottom="567" w:left="1701" w:header="561" w:footer="561" w:gutter="0"/>
+      <w:pgMar w:top="993" w:right="1134" w:bottom="1843" w:left="1276" w:header="561" w:footer="561" w:gutter="0"/>
       <w:pgNumType w:start="1"/>
       <w:cols w:space="720"/>
       <w:titlePg/>
@@ -2529,7 +2501,7 @@
       <w:rPr>
         <w:rFonts w:ascii="Times New Roman" w:hAnsi="Times New Roman"/>
       </w:rPr>
-      <w:t>2</w:t>
+      <w:t>4</w:t>
     </w:r>
     <w:r>
       <w:rPr>

</xml_diff>